<commit_message>
made it so that BE runs on docker
</commit_message>
<xml_diff>
--- a/C4 Diagrams.docx
+++ b/C4 Diagrams.docx
@@ -210,6 +210,11 @@
       </w:r>
     </w:p>
     <w:p>
+      <w:pPr>
+        <w:rPr>
+          <w:noProof/>
+        </w:rPr>
+      </w:pPr>
       <w:r>
         <w:t>The consumer will access the front page of the website which will allow for the user to retrieve or receive information from the Api.</w:t>
       </w:r>
@@ -219,15 +224,17 @@
         </w:rPr>
         <w:t xml:space="preserve"> </w:t>
       </w:r>
+    </w:p>
+    <w:p>
       <w:r>
         <w:rPr>
           <w:noProof/>
         </w:rPr>
         <w:drawing>
-          <wp:inline distT="0" distB="0" distL="0" distR="0" wp14:anchorId="0ECDE9BC" wp14:editId="0C8C8693">
-            <wp:extent cx="4781550" cy="5257800"/>
-            <wp:effectExtent l="0" t="0" r="0" b="0"/>
-            <wp:docPr id="296936216" name="Picture 3" descr="A diagram of software system&#10;&#10;Description automatically generated"/>
+          <wp:inline distT="0" distB="0" distL="0" distR="0" wp14:anchorId="36C285EC" wp14:editId="5F987038">
+            <wp:extent cx="4410075" cy="6648450"/>
+            <wp:effectExtent l="0" t="0" r="9525" b="0"/>
+            <wp:docPr id="2104024649" name="Picture 1" descr="A diagram of a login controller&#10;&#10;Description automatically generated"/>
             <wp:cNvGraphicFramePr>
               <a:graphicFrameLocks xmlns:a="http://schemas.openxmlformats.org/drawingml/2006/main" noChangeAspect="1"/>
             </wp:cNvGraphicFramePr>
@@ -235,7 +242,7 @@
               <a:graphicData uri="http://schemas.openxmlformats.org/drawingml/2006/picture">
                 <pic:pic xmlns:pic="http://schemas.openxmlformats.org/drawingml/2006/picture">
                   <pic:nvPicPr>
-                    <pic:cNvPr id="296936216" name="Picture 3" descr="A diagram of software system&#10;&#10;Description automatically generated"/>
+                    <pic:cNvPr id="2104024649" name="Picture 1" descr="A diagram of a login controller&#10;&#10;Description automatically generated"/>
                     <pic:cNvPicPr>
                       <a:picLocks noChangeAspect="1" noChangeArrowheads="1"/>
                     </pic:cNvPicPr>
@@ -256,7 +263,7 @@
                   <pic:spPr bwMode="auto">
                     <a:xfrm>
                       <a:off x="0" y="0"/>
-                      <a:ext cx="4781550" cy="5257800"/>
+                      <a:ext cx="4410075" cy="6648450"/>
                     </a:xfrm>
                     <a:prstGeom prst="rect">
                       <a:avLst/>

</xml_diff>